<commit_message>
update report anh code
</commit_message>
<xml_diff>
--- a/Report/Report1.docx
+++ b/Report/Report1.docx
@@ -947,9 +947,7 @@
           <w:r>
             <w:t>Table of Contents</w:t>
           </w:r>
-          <w:bookmarkStart w:id="1" w:name="_GoBack"/>
           <w:bookmarkEnd w:id="0"/>
-          <w:bookmarkEnd w:id="1"/>
         </w:p>
         <w:p>
           <w:pPr>
@@ -1575,7 +1573,7 @@
       <w:pPr>
         <w:pStyle w:val="Heading2"/>
       </w:pPr>
-      <w:bookmarkStart w:id="2" w:name="_Toc443832877"/>
+      <w:bookmarkStart w:id="1" w:name="_Toc443832877"/>
       <w:r>
         <w:lastRenderedPageBreak/>
         <w:t xml:space="preserve">The group of </w:t>
@@ -1583,7 +1581,7 @@
       <w:r>
         <w:t>developers</w:t>
       </w:r>
-      <w:bookmarkEnd w:id="2"/>
+      <w:bookmarkEnd w:id="1"/>
     </w:p>
     <w:tbl>
       <w:tblPr>
@@ -2326,37 +2324,661 @@
       <w:pPr>
         <w:pStyle w:val="Heading2"/>
       </w:pPr>
-      <w:bookmarkStart w:id="3" w:name="_Toc443832878"/>
+      <w:bookmarkStart w:id="2" w:name="_Toc443832878"/>
       <w:r>
         <w:t>The</w:t>
       </w:r>
       <w:r>
         <w:t xml:space="preserve"> initial idea of the group’s Capstone project</w:t>
+      </w:r>
+      <w:bookmarkEnd w:id="2"/>
+    </w:p>
+    <w:p>
+      <w:pPr>
+        <w:pStyle w:val="NoSpacing"/>
+      </w:pPr>
+      <w:r>
+        <w:t>-</w:t>
+      </w:r>
+      <w:proofErr w:type="spellStart"/>
+      <w:r>
+        <w:t>Xây</w:t>
+      </w:r>
+      <w:proofErr w:type="spellEnd"/>
+      <w:r>
+        <w:t xml:space="preserve"> </w:t>
+      </w:r>
+      <w:proofErr w:type="spellStart"/>
+      <w:r>
+        <w:t>dựng</w:t>
+      </w:r>
+      <w:proofErr w:type="spellEnd"/>
+      <w:r>
+        <w:t xml:space="preserve"> </w:t>
+      </w:r>
+      <w:proofErr w:type="spellStart"/>
+      <w:r>
+        <w:t>hệ</w:t>
+      </w:r>
+      <w:proofErr w:type="spellEnd"/>
+      <w:r>
+        <w:t xml:space="preserve"> </w:t>
+      </w:r>
+      <w:proofErr w:type="spellStart"/>
+      <w:r>
+        <w:t>thống</w:t>
+      </w:r>
+      <w:proofErr w:type="spellEnd"/>
+      <w:r>
+        <w:t xml:space="preserve"> </w:t>
+      </w:r>
+      <w:proofErr w:type="spellStart"/>
+      <w:r>
+        <w:t>ứng</w:t>
+      </w:r>
+      <w:proofErr w:type="spellEnd"/>
+      <w:r>
+        <w:t xml:space="preserve"> </w:t>
+      </w:r>
+      <w:proofErr w:type="spellStart"/>
+      <w:r>
+        <w:t>dụng</w:t>
+      </w:r>
+      <w:proofErr w:type="spellEnd"/>
+      <w:r>
+        <w:t xml:space="preserve"> </w:t>
+      </w:r>
+      <w:proofErr w:type="spellStart"/>
+      <w:r>
+        <w:t>quản</w:t>
+      </w:r>
+      <w:proofErr w:type="spellEnd"/>
+      <w:r>
+        <w:t xml:space="preserve"> </w:t>
+      </w:r>
+      <w:proofErr w:type="spellStart"/>
+      <w:r>
+        <w:t>lý</w:t>
+      </w:r>
+      <w:proofErr w:type="spellEnd"/>
+      <w:r>
+        <w:t xml:space="preserve"> </w:t>
+      </w:r>
+      <w:proofErr w:type="spellStart"/>
+      <w:r>
+        <w:t>văn</w:t>
+      </w:r>
+      <w:proofErr w:type="spellEnd"/>
+      <w:r>
+        <w:t xml:space="preserve"> </w:t>
+      </w:r>
+      <w:proofErr w:type="spellStart"/>
+      <w:r>
+        <w:t>bản</w:t>
+      </w:r>
+      <w:proofErr w:type="spellEnd"/>
+      <w:r>
+        <w:t xml:space="preserve"> </w:t>
+      </w:r>
+      <w:proofErr w:type="spellStart"/>
+      <w:r>
+        <w:t>trên</w:t>
+      </w:r>
+      <w:proofErr w:type="spellEnd"/>
+      <w:r>
+        <w:t xml:space="preserve"> </w:t>
+      </w:r>
+      <w:proofErr w:type="spellStart"/>
+      <w:r>
+        <w:t>nền</w:t>
+      </w:r>
+      <w:proofErr w:type="spellEnd"/>
+      <w:r>
+        <w:t xml:space="preserve"> web. </w:t>
+      </w:r>
+      <w:proofErr w:type="spellStart"/>
+      <w:r>
+        <w:t>Người</w:t>
+      </w:r>
+      <w:proofErr w:type="spellEnd"/>
+      <w:r>
+        <w:t xml:space="preserve"> </w:t>
+      </w:r>
+      <w:proofErr w:type="spellStart"/>
+      <w:r>
+        <w:t>dùng</w:t>
+      </w:r>
+      <w:proofErr w:type="spellEnd"/>
+      <w:r>
+        <w:t xml:space="preserve"> </w:t>
+      </w:r>
+      <w:proofErr w:type="spellStart"/>
+      <w:r>
+        <w:t>chỉ</w:t>
+      </w:r>
+      <w:proofErr w:type="spellEnd"/>
+      <w:r>
+        <w:t xml:space="preserve"> </w:t>
+      </w:r>
+      <w:proofErr w:type="spellStart"/>
+      <w:r>
+        <w:t>cần</w:t>
+      </w:r>
+      <w:proofErr w:type="spellEnd"/>
+      <w:r>
+        <w:t xml:space="preserve"> </w:t>
+      </w:r>
+      <w:proofErr w:type="spellStart"/>
+      <w:r>
+        <w:t>đăng</w:t>
+      </w:r>
+      <w:proofErr w:type="spellEnd"/>
+      <w:r>
+        <w:t xml:space="preserve"> </w:t>
+      </w:r>
+      <w:proofErr w:type="spellStart"/>
+      <w:r>
+        <w:t>ký</w:t>
+      </w:r>
+      <w:proofErr w:type="spellEnd"/>
+      <w:r>
+        <w:t xml:space="preserve"> </w:t>
+      </w:r>
+      <w:proofErr w:type="spellStart"/>
+      <w:r>
+        <w:t>tài</w:t>
+      </w:r>
+      <w:proofErr w:type="spellEnd"/>
+      <w:r>
+        <w:t xml:space="preserve"> </w:t>
+      </w:r>
+      <w:proofErr w:type="spellStart"/>
+      <w:r>
+        <w:t>khoản</w:t>
+      </w:r>
+      <w:proofErr w:type="spellEnd"/>
+      <w:r>
+        <w:t xml:space="preserve"> </w:t>
+      </w:r>
+      <w:proofErr w:type="spellStart"/>
+      <w:r>
+        <w:t>và</w:t>
+      </w:r>
+      <w:proofErr w:type="spellEnd"/>
+      <w:r>
+        <w:t xml:space="preserve"> </w:t>
+      </w:r>
+      <w:proofErr w:type="spellStart"/>
+      <w:r>
+        <w:t>tự</w:t>
+      </w:r>
+      <w:proofErr w:type="spellEnd"/>
+      <w:r>
+        <w:t xml:space="preserve"> </w:t>
+      </w:r>
+      <w:proofErr w:type="spellStart"/>
+      <w:r>
+        <w:t>tổ</w:t>
+      </w:r>
+      <w:proofErr w:type="spellEnd"/>
+      <w:r>
+        <w:t xml:space="preserve"> </w:t>
+      </w:r>
+      <w:proofErr w:type="spellStart"/>
+      <w:r>
+        <w:t>chức</w:t>
+      </w:r>
+      <w:proofErr w:type="spellEnd"/>
+      <w:r>
+        <w:t xml:space="preserve"> </w:t>
+      </w:r>
+      <w:proofErr w:type="spellStart"/>
+      <w:r>
+        <w:t>quản</w:t>
+      </w:r>
+      <w:proofErr w:type="spellEnd"/>
+      <w:r>
+        <w:t xml:space="preserve"> </w:t>
+      </w:r>
+      <w:proofErr w:type="spellStart"/>
+      <w:r>
+        <w:t>lý</w:t>
+      </w:r>
+      <w:proofErr w:type="spellEnd"/>
+      <w:r>
+        <w:t xml:space="preserve"> </w:t>
+      </w:r>
+      <w:proofErr w:type="spellStart"/>
+      <w:r>
+        <w:t>văn</w:t>
+      </w:r>
+      <w:proofErr w:type="spellEnd"/>
+      <w:r>
+        <w:t xml:space="preserve"> </w:t>
+      </w:r>
+      <w:proofErr w:type="spellStart"/>
+      <w:r>
+        <w:t>bản</w:t>
+      </w:r>
+      <w:proofErr w:type="spellEnd"/>
+      <w:r>
+        <w:t xml:space="preserve"> </w:t>
+      </w:r>
+      <w:proofErr w:type="spellStart"/>
+      <w:r>
+        <w:t>của</w:t>
+      </w:r>
+      <w:proofErr w:type="spellEnd"/>
+      <w:r>
+        <w:t xml:space="preserve"> </w:t>
+      </w:r>
+      <w:proofErr w:type="spellStart"/>
+      <w:r>
+        <w:t>mình</w:t>
+      </w:r>
+      <w:proofErr w:type="spellEnd"/>
+      <w:r>
+        <w:t xml:space="preserve">, </w:t>
+      </w:r>
+      <w:proofErr w:type="spellStart"/>
+      <w:r>
+        <w:t>của</w:t>
+      </w:r>
+      <w:proofErr w:type="spellEnd"/>
+      <w:r>
+        <w:t xml:space="preserve"> </w:t>
+      </w:r>
+      <w:proofErr w:type="spellStart"/>
+      <w:r>
+        <w:t>tổ</w:t>
+      </w:r>
+      <w:proofErr w:type="spellEnd"/>
+      <w:r>
+        <w:t xml:space="preserve"> </w:t>
+      </w:r>
+      <w:proofErr w:type="spellStart"/>
+      <w:r>
+        <w:t>chức</w:t>
+      </w:r>
+      <w:proofErr w:type="spellEnd"/>
+      <w:r>
+        <w:t xml:space="preserve"> </w:t>
+      </w:r>
+      <w:proofErr w:type="spellStart"/>
+      <w:r>
+        <w:t>trên</w:t>
+      </w:r>
+      <w:proofErr w:type="spellEnd"/>
+      <w:r>
+        <w:t xml:space="preserve"> </w:t>
+      </w:r>
+      <w:proofErr w:type="spellStart"/>
+      <w:r>
+        <w:t>đó</w:t>
+      </w:r>
+      <w:proofErr w:type="spellEnd"/>
+      <w:r>
+        <w:t xml:space="preserve">. </w:t>
+      </w:r>
+      <w:proofErr w:type="spellStart"/>
+      <w:r>
+        <w:t>Hệ</w:t>
+      </w:r>
+      <w:proofErr w:type="spellEnd"/>
+      <w:r>
+        <w:t xml:space="preserve"> </w:t>
+      </w:r>
+      <w:proofErr w:type="spellStart"/>
+      <w:r>
+        <w:t>thông</w:t>
+      </w:r>
+      <w:proofErr w:type="spellEnd"/>
+      <w:r>
+        <w:t xml:space="preserve"> </w:t>
+      </w:r>
+      <w:proofErr w:type="spellStart"/>
+      <w:r>
+        <w:t>giúp</w:t>
+      </w:r>
+      <w:proofErr w:type="spellEnd"/>
+      <w:r>
+        <w:t xml:space="preserve"> </w:t>
+      </w:r>
+      <w:proofErr w:type="spellStart"/>
+      <w:r>
+        <w:t>người</w:t>
+      </w:r>
+      <w:proofErr w:type="spellEnd"/>
+      <w:r>
+        <w:t xml:space="preserve"> </w:t>
+      </w:r>
+      <w:proofErr w:type="spellStart"/>
+      <w:r>
+        <w:t>sử</w:t>
+      </w:r>
+      <w:proofErr w:type="spellEnd"/>
+      <w:r>
+        <w:t xml:space="preserve"> </w:t>
+      </w:r>
+      <w:proofErr w:type="spellStart"/>
+      <w:r>
+        <w:t>dụng</w:t>
+      </w:r>
+      <w:proofErr w:type="spellEnd"/>
+      <w:r>
+        <w:t xml:space="preserve"> </w:t>
+      </w:r>
+      <w:proofErr w:type="spellStart"/>
+      <w:r>
+        <w:t>dễ</w:t>
+      </w:r>
+      <w:proofErr w:type="spellEnd"/>
+      <w:r>
+        <w:t xml:space="preserve"> </w:t>
+      </w:r>
+      <w:proofErr w:type="spellStart"/>
+      <w:r>
+        <w:t>dàng</w:t>
+      </w:r>
+      <w:proofErr w:type="spellEnd"/>
+      <w:r>
+        <w:t xml:space="preserve"> </w:t>
+      </w:r>
+      <w:proofErr w:type="spellStart"/>
+      <w:r>
+        <w:t>quản</w:t>
+      </w:r>
+      <w:proofErr w:type="spellEnd"/>
+      <w:r>
+        <w:t xml:space="preserve"> </w:t>
+      </w:r>
+      <w:proofErr w:type="spellStart"/>
+      <w:r>
+        <w:t>ly</w:t>
+      </w:r>
+      <w:proofErr w:type="spellEnd"/>
+      <w:r>
+        <w:t xml:space="preserve">, </w:t>
+      </w:r>
+      <w:proofErr w:type="spellStart"/>
+      <w:r>
+        <w:t>phân</w:t>
+      </w:r>
+      <w:proofErr w:type="spellEnd"/>
+      <w:r>
+        <w:t xml:space="preserve"> </w:t>
+      </w:r>
+      <w:proofErr w:type="spellStart"/>
+      <w:r>
+        <w:t>loại</w:t>
+      </w:r>
+      <w:proofErr w:type="spellEnd"/>
+      <w:r>
+        <w:t xml:space="preserve">, </w:t>
+      </w:r>
+      <w:proofErr w:type="spellStart"/>
+      <w:r>
+        <w:t>đánh</w:t>
+      </w:r>
+      <w:proofErr w:type="spellEnd"/>
+      <w:r>
+        <w:t xml:space="preserve"> </w:t>
+      </w:r>
+      <w:proofErr w:type="spellStart"/>
+      <w:r>
+        <w:t>chỉ</w:t>
+      </w:r>
+      <w:proofErr w:type="spellEnd"/>
+      <w:r>
+        <w:t xml:space="preserve"> </w:t>
+      </w:r>
+      <w:proofErr w:type="spellStart"/>
+      <w:r>
+        <w:t>mục</w:t>
+      </w:r>
+      <w:proofErr w:type="spellEnd"/>
+      <w:r>
+        <w:t xml:space="preserve"> </w:t>
+      </w:r>
+      <w:proofErr w:type="spellStart"/>
+      <w:r>
+        <w:t>và</w:t>
+      </w:r>
+      <w:proofErr w:type="spellEnd"/>
+      <w:r>
+        <w:t xml:space="preserve"> </w:t>
+      </w:r>
+      <w:proofErr w:type="spellStart"/>
+      <w:r>
+        <w:t>tìm</w:t>
+      </w:r>
+      <w:proofErr w:type="spellEnd"/>
+      <w:r>
+        <w:t xml:space="preserve"> </w:t>
+      </w:r>
+      <w:proofErr w:type="spellStart"/>
+      <w:r>
+        <w:t>kiếm</w:t>
+      </w:r>
+      <w:proofErr w:type="spellEnd"/>
+      <w:r>
+        <w:t xml:space="preserve"> </w:t>
+      </w:r>
+      <w:proofErr w:type="spellStart"/>
+      <w:r>
+        <w:t>văn</w:t>
+      </w:r>
+      <w:proofErr w:type="spellEnd"/>
+      <w:r>
+        <w:t xml:space="preserve"> </w:t>
+      </w:r>
+      <w:proofErr w:type="spellStart"/>
+      <w:r>
+        <w:t>bản</w:t>
+      </w:r>
+      <w:proofErr w:type="spellEnd"/>
+      <w:r>
+        <w:t xml:space="preserve"> </w:t>
+      </w:r>
+      <w:proofErr w:type="spellStart"/>
+      <w:r>
+        <w:t>khi</w:t>
+      </w:r>
+      <w:proofErr w:type="spellEnd"/>
+      <w:r>
+        <w:t xml:space="preserve"> </w:t>
+      </w:r>
+      <w:proofErr w:type="spellStart"/>
+      <w:r>
+        <w:t>cần</w:t>
+      </w:r>
+      <w:proofErr w:type="spellEnd"/>
+      <w:r>
+        <w:t xml:space="preserve"> </w:t>
+      </w:r>
+      <w:proofErr w:type="spellStart"/>
+      <w:r>
+        <w:t>một</w:t>
+      </w:r>
+      <w:proofErr w:type="spellEnd"/>
+      <w:r>
+        <w:t xml:space="preserve"> </w:t>
+      </w:r>
+      <w:proofErr w:type="spellStart"/>
+      <w:r>
+        <w:t>cách</w:t>
+      </w:r>
+      <w:proofErr w:type="spellEnd"/>
+      <w:r>
+        <w:t xml:space="preserve"> </w:t>
+      </w:r>
+      <w:proofErr w:type="spellStart"/>
+      <w:r>
+        <w:t>nhanh</w:t>
+      </w:r>
+      <w:proofErr w:type="spellEnd"/>
+      <w:r>
+        <w:t xml:space="preserve"> </w:t>
+      </w:r>
+      <w:proofErr w:type="spellStart"/>
+      <w:r>
+        <w:t>nhất</w:t>
+      </w:r>
+      <w:proofErr w:type="spellEnd"/>
+      <w:r>
+        <w:t>.</w:t>
+      </w:r>
+    </w:p>
+    <w:p>
+      <w:pPr>
+        <w:pStyle w:val="Heading2"/>
+      </w:pPr>
+      <w:bookmarkStart w:id="3" w:name="_Toc443832879"/>
+      <w:r>
+        <w:t>Overview of similar existing solutions</w:t>
       </w:r>
       <w:bookmarkEnd w:id="3"/>
     </w:p>
     <w:p>
       <w:r>
-        <w:t>Develop a system for managing documents to serve the professional division. The system can search and export related documents of each professional division.</w:t>
-      </w:r>
-    </w:p>
-    <w:p>
-      <w:pPr>
-        <w:pStyle w:val="NoSpacing"/>
-      </w:pPr>
-      <w:r>
-        <w:t>Develop a specific product is a website that allows the management of the specialized sections related documents so the search will easily</w:t>
-      </w:r>
-    </w:p>
-    <w:p>
-      <w:pPr>
-        <w:pStyle w:val="Heading2"/>
-      </w:pPr>
-      <w:bookmarkStart w:id="4" w:name="_Toc443832879"/>
-      <w:r>
-        <w:t>Overview of similar existing solutions</w:t>
-      </w:r>
-      <w:bookmarkEnd w:id="4"/>
+        <w:t>-</w:t>
+      </w:r>
+      <w:proofErr w:type="spellStart"/>
+      <w:r>
+        <w:t>trên</w:t>
+      </w:r>
+      <w:proofErr w:type="spellEnd"/>
+      <w:r>
+        <w:t xml:space="preserve"> </w:t>
+      </w:r>
+      <w:proofErr w:type="spellStart"/>
+      <w:r>
+        <w:t>thị</w:t>
+      </w:r>
+      <w:proofErr w:type="spellEnd"/>
+      <w:r>
+        <w:t xml:space="preserve"> </w:t>
+      </w:r>
+      <w:proofErr w:type="spellStart"/>
+      <w:r>
+        <w:t>trường</w:t>
+      </w:r>
+      <w:proofErr w:type="spellEnd"/>
+      <w:r>
+        <w:t xml:space="preserve"> </w:t>
+      </w:r>
+      <w:proofErr w:type="spellStart"/>
+      <w:r>
+        <w:t>có</w:t>
+      </w:r>
+      <w:proofErr w:type="spellEnd"/>
+      <w:r>
+        <w:t xml:space="preserve"> </w:t>
+      </w:r>
+      <w:proofErr w:type="spellStart"/>
+      <w:r>
+        <w:t>một</w:t>
+      </w:r>
+      <w:proofErr w:type="spellEnd"/>
+      <w:r>
+        <w:t xml:space="preserve"> </w:t>
+      </w:r>
+      <w:proofErr w:type="spellStart"/>
+      <w:r>
+        <w:t>số</w:t>
+      </w:r>
+      <w:proofErr w:type="spellEnd"/>
+      <w:r>
+        <w:t xml:space="preserve"> </w:t>
+      </w:r>
+      <w:proofErr w:type="spellStart"/>
+      <w:r>
+        <w:t>sản</w:t>
+      </w:r>
+      <w:proofErr w:type="spellEnd"/>
+      <w:r>
+        <w:t xml:space="preserve"> </w:t>
+      </w:r>
+      <w:proofErr w:type="spellStart"/>
+      <w:r>
+        <w:t>phẩm</w:t>
+      </w:r>
+      <w:proofErr w:type="spellEnd"/>
+      <w:r>
+        <w:t xml:space="preserve"> </w:t>
+      </w:r>
+      <w:proofErr w:type="spellStart"/>
+      <w:r>
+        <w:t>tương</w:t>
+      </w:r>
+      <w:proofErr w:type="spellEnd"/>
+      <w:r>
+        <w:t xml:space="preserve"> </w:t>
+      </w:r>
+      <w:proofErr w:type="spellStart"/>
+      <w:r>
+        <w:t>tự</w:t>
+      </w:r>
+      <w:proofErr w:type="spellEnd"/>
+      <w:r>
+        <w:t xml:space="preserve"> ý </w:t>
+      </w:r>
+      <w:proofErr w:type="spellStart"/>
+      <w:r>
+        <w:t>towngr</w:t>
+      </w:r>
+      <w:proofErr w:type="spellEnd"/>
+      <w:r>
+        <w:t xml:space="preserve"> </w:t>
+      </w:r>
+      <w:proofErr w:type="spellStart"/>
+      <w:r>
+        <w:t>của</w:t>
+      </w:r>
+      <w:proofErr w:type="spellEnd"/>
+      <w:r>
+        <w:t xml:space="preserve"> </w:t>
+      </w:r>
+      <w:proofErr w:type="spellStart"/>
+      <w:r>
+        <w:t>nhóm</w:t>
+      </w:r>
+      <w:proofErr w:type="spellEnd"/>
+      <w:r>
+        <w:t xml:space="preserve">, 2 </w:t>
+      </w:r>
+      <w:proofErr w:type="spellStart"/>
+      <w:r>
+        <w:t>cái</w:t>
+      </w:r>
+      <w:proofErr w:type="spellEnd"/>
+      <w:r>
+        <w:t xml:space="preserve"> </w:t>
+      </w:r>
+      <w:proofErr w:type="spellStart"/>
+      <w:r>
+        <w:t>giống</w:t>
+      </w:r>
+      <w:proofErr w:type="spellEnd"/>
+      <w:r>
+        <w:t xml:space="preserve"> </w:t>
+      </w:r>
+      <w:proofErr w:type="spellStart"/>
+      <w:r>
+        <w:t>nhất</w:t>
+      </w:r>
+      <w:proofErr w:type="spellEnd"/>
+      <w:r>
+        <w:t xml:space="preserve"> </w:t>
+      </w:r>
+      <w:proofErr w:type="spellStart"/>
+      <w:r>
+        <w:t>là</w:t>
+      </w:r>
+      <w:proofErr w:type="spellEnd"/>
+      <w:r>
+        <w:t>:</w:t>
+      </w:r>
     </w:p>
     <w:p>
       <w:pPr>
@@ -2367,7 +2989,42 @@
         </w:numPr>
       </w:pPr>
       <w:r>
-        <w:t>Webpage vanban.fpt.edu.vn</w:t>
+        <w:t>vanban.fpt.edu.vn</w:t>
+      </w:r>
+    </w:p>
+    <w:p>
+      <w:pPr>
+        <w:pStyle w:val="NoSpacing"/>
+        <w:ind w:left="360"/>
+      </w:pPr>
+      <w:r>
+        <w:t>[</w:t>
+      </w:r>
+      <w:proofErr w:type="spellStart"/>
+      <w:proofErr w:type="gramStart"/>
+      <w:r>
+        <w:t>chụp</w:t>
+      </w:r>
+      <w:proofErr w:type="spellEnd"/>
+      <w:proofErr w:type="gramEnd"/>
+      <w:r>
+        <w:t xml:space="preserve"> </w:t>
+      </w:r>
+      <w:proofErr w:type="spellStart"/>
+      <w:r>
+        <w:t>mà</w:t>
+      </w:r>
+      <w:proofErr w:type="spellEnd"/>
+      <w:r>
+        <w:t xml:space="preserve"> </w:t>
+      </w:r>
+      <w:proofErr w:type="spellStart"/>
+      <w:r>
+        <w:t>hình</w:t>
+      </w:r>
+      <w:proofErr w:type="spellEnd"/>
+      <w:r>
+        <w:t>]</w:t>
       </w:r>
     </w:p>
     <w:p>
@@ -2469,11 +3126,11 @@
       <w:pPr>
         <w:pStyle w:val="Heading2"/>
       </w:pPr>
-      <w:bookmarkStart w:id="5" w:name="_Toc443832880"/>
+      <w:bookmarkStart w:id="4" w:name="_Toc443832880"/>
       <w:r>
         <w:t>Business outline</w:t>
       </w:r>
-      <w:bookmarkEnd w:id="5"/>
+      <w:bookmarkEnd w:id="4"/>
     </w:p>
     <w:p>
       <w:pPr>
@@ -2484,7 +3141,7 @@
         </w:numPr>
       </w:pPr>
       <w:r>
-        <w:t>User management, decentralization</w:t>
+        <w:t>User management</w:t>
       </w:r>
     </w:p>
     <w:p>
@@ -2535,7 +3192,7 @@
         </w:numPr>
       </w:pPr>
       <w:r>
-        <w:t>Text search</w:t>
+        <w:t>search</w:t>
       </w:r>
     </w:p>
     <w:p>
@@ -2547,9 +3204,57 @@
       <w:pPr>
         <w:pStyle w:val="Heading2"/>
       </w:pPr>
-      <w:bookmarkStart w:id="6" w:name="_Toc443832881"/>
+      <w:bookmarkStart w:id="5" w:name="_Toc443832881"/>
       <w:r>
         <w:t>Limitations of the existing system</w:t>
+      </w:r>
+      <w:bookmarkEnd w:id="5"/>
+    </w:p>
+    <w:p>
+      <w:pPr>
+        <w:pStyle w:val="NoSpacing"/>
+      </w:pPr>
+      <w:r>
+        <w:t>The documents</w:t>
+      </w:r>
+      <w:r>
+        <w:t xml:space="preserve"> of the universities will be posted on </w:t>
+      </w:r>
+      <w:r>
+        <w:t>www.</w:t>
+      </w:r>
+      <w:r>
+        <w:t xml:space="preserve">vanban.fpt.edu.vn </w:t>
+      </w:r>
+      <w:r>
+        <w:t xml:space="preserve">and each year </w:t>
+      </w:r>
+      <w:r>
+        <w:t>have to thousands of documents but</w:t>
+      </w:r>
+      <w:r>
+        <w:t xml:space="preserve"> each professional division is</w:t>
+      </w:r>
+      <w:r>
+        <w:t xml:space="preserve"> relate only to some text. </w:t>
+      </w:r>
+      <w:r>
+        <w:t>Such will</w:t>
+      </w:r>
+      <w:r>
+        <w:t xml:space="preserve"> not be able to present a personalization</w:t>
+      </w:r>
+      <w:r>
+        <w:t>.</w:t>
+      </w:r>
+    </w:p>
+    <w:p>
+      <w:pPr>
+        <w:pStyle w:val="Heading2"/>
+      </w:pPr>
+      <w:bookmarkStart w:id="6" w:name="_Toc443832882"/>
+      <w:r>
+        <w:t>From that point, you will advance your knowledge/skill levels in the topic you have chosen, and benefits of expected system.</w:t>
       </w:r>
       <w:bookmarkEnd w:id="6"/>
     </w:p>
@@ -2558,48 +3263,14 @@
         <w:pStyle w:val="NoSpacing"/>
       </w:pPr>
       <w:r>
-        <w:t>The documents</w:t>
-      </w:r>
-      <w:r>
-        <w:t xml:space="preserve"> of the universities will be posted on </w:t>
-      </w:r>
-      <w:r>
-        <w:t>www.</w:t>
-      </w:r>
-      <w:r>
-        <w:t xml:space="preserve">vanban.fpt.edu.vn </w:t>
-      </w:r>
-      <w:r>
-        <w:t xml:space="preserve">and each year </w:t>
-      </w:r>
-      <w:r>
-        <w:t>have to thousands of documents but</w:t>
-      </w:r>
-      <w:r>
-        <w:t xml:space="preserve"> each professional division is</w:t>
-      </w:r>
-      <w:r>
-        <w:t xml:space="preserve"> relate only to some text. </w:t>
-      </w:r>
-      <w:r>
-        <w:t>Such will</w:t>
-      </w:r>
-      <w:r>
-        <w:t xml:space="preserve"> not be able to present a personalization</w:t>
-      </w:r>
-      <w:r>
-        <w:t>.</w:t>
-      </w:r>
-    </w:p>
-    <w:p>
-      <w:pPr>
-        <w:pStyle w:val="Heading2"/>
-      </w:pPr>
-      <w:bookmarkStart w:id="7" w:name="_Toc443832882"/>
-      <w:r>
-        <w:t>From that point, you will advance your knowledge/skill levels in the topic you have chosen, and benefits of expected system.</w:t>
-      </w:r>
-      <w:bookmarkEnd w:id="7"/>
+        <w:t>Study</w:t>
+      </w:r>
+      <w:r>
+        <w:t xml:space="preserve"> how to convert the format of documents</w:t>
+      </w:r>
+      <w:r>
+        <w:t xml:space="preserve"> into a text format</w:t>
+      </w:r>
     </w:p>
     <w:p>
       <w:pPr>
@@ -2610,14 +3281,27 @@
         </w:numPr>
       </w:pPr>
       <w:r>
-        <w:t>L</w:t>
-      </w:r>
-      <w:r>
-        <w:t>earn how to convert the format of documents</w:t>
-      </w:r>
-      <w:r>
-        <w:t xml:space="preserve"> into a text format</w:t>
-      </w:r>
+        <w:t xml:space="preserve">Use </w:t>
+      </w:r>
+      <w:r>
+        <w:t xml:space="preserve"> the </w:t>
+      </w:r>
+      <w:proofErr w:type="spellStart"/>
+      <w:r>
+        <w:t>N</w:t>
+      </w:r>
+      <w:r>
+        <w:t>G</w:t>
+      </w:r>
+      <w:r>
+        <w:t>ram</w:t>
+      </w:r>
+      <w:proofErr w:type="spellEnd"/>
+      <w:r>
+        <w:t xml:space="preserve"> algorithm to extract keyword</w:t>
+      </w:r>
+      <w:bookmarkStart w:id="7" w:name="_GoBack"/>
+      <w:bookmarkEnd w:id="7"/>
     </w:p>
     <w:p>
       <w:pPr>
@@ -2628,81 +3312,11 @@
         </w:numPr>
       </w:pPr>
       <w:r>
-        <w:t>L</w:t>
-      </w:r>
-      <w:r>
-        <w:t xml:space="preserve">earn the technology </w:t>
-      </w:r>
-      <w:proofErr w:type="spellStart"/>
-      <w:r>
-        <w:t>N</w:t>
-      </w:r>
-      <w:r>
-        <w:t>G</w:t>
-      </w:r>
-      <w:r>
-        <w:t>ram</w:t>
-      </w:r>
-      <w:proofErr w:type="spellEnd"/>
-    </w:p>
-    <w:p>
-      <w:pPr>
-        <w:pStyle w:val="NoSpacing"/>
-        <w:numPr>
-          <w:ilvl w:val="0"/>
-          <w:numId w:val="15"/>
-        </w:numPr>
-      </w:pPr>
-      <w:r>
         <w:lastRenderedPageBreak/>
-        <w:t>U</w:t>
-      </w:r>
-      <w:r>
-        <w:t xml:space="preserve">nderstand how to filter </w:t>
-      </w:r>
-      <w:proofErr w:type="spellStart"/>
-      <w:r>
-        <w:t>data</w:t>
-      </w:r>
-      <w:r>
-        <w:t>text</w:t>
-      </w:r>
-      <w:proofErr w:type="spellEnd"/>
+        <w:t xml:space="preserve">Text </w:t>
+      </w:r>
       <w:r>
         <w:t xml:space="preserve"> searching</w:t>
-      </w:r>
-    </w:p>
-    <w:p>
-      <w:pPr>
-        <w:pStyle w:val="NoSpacing"/>
-        <w:numPr>
-          <w:ilvl w:val="0"/>
-          <w:numId w:val="15"/>
-        </w:numPr>
-      </w:pPr>
-      <w:r>
-        <w:t>K</w:t>
-      </w:r>
-      <w:r>
-        <w:t>now how to manage documents</w:t>
-      </w:r>
-    </w:p>
-    <w:p>
-      <w:pPr>
-        <w:pStyle w:val="NoSpacing"/>
-        <w:numPr>
-          <w:ilvl w:val="0"/>
-          <w:numId w:val="15"/>
-        </w:numPr>
-      </w:pPr>
-      <w:r>
-        <w:t>K</w:t>
-      </w:r>
-      <w:r>
-        <w:t>now how to search</w:t>
-      </w:r>
-      <w:r>
-        <w:t xml:space="preserve"> documents</w:t>
       </w:r>
     </w:p>
     <w:p>
@@ -6089,7 +6703,7 @@
 </file>
 
 <file path=customXml/itemProps1.xml><?xml version="1.0" encoding="utf-8"?>
-<ds:datastoreItem xmlns:ds="http://schemas.openxmlformats.org/officeDocument/2006/customXml" ds:itemID="{A1840AE4-6E9A-4618-A365-764A00897302}">
+<ds:datastoreItem xmlns:ds="http://schemas.openxmlformats.org/officeDocument/2006/customXml" ds:itemID="{00F3DA66-25E6-4F04-914C-CAA1FB534977}">
   <ds:schemaRefs>
     <ds:schemaRef ds:uri="http://schemas.openxmlformats.org/officeDocument/2006/bibliography"/>
   </ds:schemaRefs>

</xml_diff>